<commit_message>
update tài liệu kỹ thuật
</commit_message>
<xml_diff>
--- a/API arduino.docx
+++ b/API arduino.docx
@@ -21,8 +21,6 @@
         </w:rPr>
         <w:t>TÀI LIỆU KỸ THUẬT SỬ DỤNG CÁC API TRONG ĐIỀU KHIỂN NGÔI NHÀ BẰNG ARDUINO</w:t>
       </w:r>
-      <w:bookmarkStart w:id="0" w:name="_GoBack"/>
-      <w:bookmarkEnd w:id="0"/>
     </w:p>
     <w:p>
       <w:pPr>
@@ -335,23 +333,7 @@
           <w:sz w:val="26"/>
           <w:szCs w:val="26"/>
         </w:rPr>
-        <w:t xml:space="preserve">Bật </w:t>
-      </w:r>
-      <w:r>
-        <w:rPr>
-          <w:rFonts w:ascii="Times New Roman" w:hAnsi="Times New Roman" w:cs="Times New Roman"/>
-          <w:sz w:val="26"/>
-          <w:szCs w:val="26"/>
-        </w:rPr>
-        <w:t>điều hòa</w:t>
-      </w:r>
-      <w:r>
-        <w:rPr>
-          <w:rFonts w:ascii="Times New Roman" w:hAnsi="Times New Roman" w:cs="Times New Roman"/>
-          <w:sz w:val="26"/>
-          <w:szCs w:val="26"/>
-        </w:rPr>
-        <w:t xml:space="preserve"> </w:t>
+        <w:t xml:space="preserve">Bật điều hòa </w:t>
       </w:r>
     </w:p>
     <w:p>
@@ -390,23 +372,7 @@
           <w:szCs w:val="26"/>
         </w:rPr>
         <w:tab/>
-        <w:t xml:space="preserve">Trả về kết quả của hành động bật </w:t>
-      </w:r>
-      <w:r>
-        <w:rPr>
-          <w:rFonts w:ascii="Times New Roman" w:hAnsi="Times New Roman" w:cs="Times New Roman"/>
-          <w:sz w:val="26"/>
-          <w:szCs w:val="26"/>
-        </w:rPr>
-        <w:t>điều hòa</w:t>
-      </w:r>
-      <w:r>
-        <w:rPr>
-          <w:rFonts w:ascii="Times New Roman" w:hAnsi="Times New Roman" w:cs="Times New Roman"/>
-          <w:sz w:val="26"/>
-          <w:szCs w:val="26"/>
-        </w:rPr>
-        <w:t>:</w:t>
+        <w:t>Trả về kết quả của hành động bật điều hòa:</w:t>
       </w:r>
     </w:p>
     <w:p>
@@ -464,15 +430,7 @@
           <w:sz w:val="26"/>
           <w:szCs w:val="26"/>
         </w:rPr>
-        <w:t xml:space="preserve">Tắt </w:t>
-      </w:r>
-      <w:r>
-        <w:rPr>
-          <w:rFonts w:ascii="Times New Roman" w:hAnsi="Times New Roman" w:cs="Times New Roman"/>
-          <w:sz w:val="26"/>
-          <w:szCs w:val="26"/>
-        </w:rPr>
-        <w:t>điều hòa</w:t>
+        <w:t>Tắt điều hòa</w:t>
       </w:r>
     </w:p>
     <w:p>
@@ -511,23 +469,7 @@
           <w:sz w:val="26"/>
           <w:szCs w:val="26"/>
         </w:rPr>
-        <w:t xml:space="preserve">Trả về kết quả của hành động tắt </w:t>
-      </w:r>
-      <w:r>
-        <w:rPr>
-          <w:rFonts w:ascii="Times New Roman" w:hAnsi="Times New Roman" w:cs="Times New Roman"/>
-          <w:sz w:val="26"/>
-          <w:szCs w:val="26"/>
-        </w:rPr>
-        <w:t>điều hòa</w:t>
-      </w:r>
-      <w:r>
-        <w:rPr>
-          <w:rFonts w:ascii="Times New Roman" w:hAnsi="Times New Roman" w:cs="Times New Roman"/>
-          <w:sz w:val="26"/>
-          <w:szCs w:val="26"/>
-        </w:rPr>
-        <w:t>:</w:t>
+        <w:t>Trả về kết quả của hành động tắt điều hòa:</w:t>
       </w:r>
     </w:p>
     <w:p>
@@ -696,6 +638,17 @@
         </w:rPr>
         <w:t>Trả về danh sách các trạng thái của thiết bị có trong nhà đồng thời cập nhật nhiệt độ lên hệ thống</w:t>
       </w:r>
+      <w:r>
+        <w:rPr>
+          <w:rFonts w:ascii="Times New Roman" w:hAnsi="Times New Roman" w:cs="Times New Roman"/>
+          <w:spacing w:val="-2"/>
+          <w:sz w:val="26"/>
+          <w:szCs w:val="26"/>
+        </w:rPr>
+        <w:t>, nếu nhiệt độ trong nhà từ 35 đến 40 mà trong nhà có người thì điều hòa nhiệt độ sẽ tự động được bật. Nếu nhiệt độ lớn hơn 40 độ mà ở nhà không có người thì sẽ gửi 1 email cho chủ nhà</w:t>
+      </w:r>
+      <w:bookmarkStart w:id="0" w:name="_GoBack"/>
+      <w:bookmarkEnd w:id="0"/>
     </w:p>
     <w:p>
       <w:pPr>

</xml_diff>

<commit_message>
Update code ngày 11/3/2015
thêm chức năng khi người dùng bật công tắc ở mạch Arduino là
lập tức bóng đền được bật
</commit_message>
<xml_diff>
--- a/API arduino.docx
+++ b/API arduino.docx
@@ -21,6 +21,8 @@
         </w:rPr>
         <w:t>TÀI LIỆU KỸ THUẬT SỬ DỤNG CÁC API TRONG ĐIỀU KHIỂN NGÔI NHÀ BẰNG ARDUINO</w:t>
       </w:r>
+      <w:bookmarkStart w:id="0" w:name="_GoBack"/>
+      <w:bookmarkEnd w:id="0"/>
     </w:p>
     <w:p>
       <w:pPr>
@@ -333,7 +335,23 @@
           <w:sz w:val="26"/>
           <w:szCs w:val="26"/>
         </w:rPr>
-        <w:t xml:space="preserve">Bật điều hòa </w:t>
+        <w:t xml:space="preserve">Bật </w:t>
+      </w:r>
+      <w:r>
+        <w:rPr>
+          <w:rFonts w:ascii="Times New Roman" w:hAnsi="Times New Roman" w:cs="Times New Roman"/>
+          <w:sz w:val="26"/>
+          <w:szCs w:val="26"/>
+        </w:rPr>
+        <w:t>điều hòa</w:t>
+      </w:r>
+      <w:r>
+        <w:rPr>
+          <w:rFonts w:ascii="Times New Roman" w:hAnsi="Times New Roman" w:cs="Times New Roman"/>
+          <w:sz w:val="26"/>
+          <w:szCs w:val="26"/>
+        </w:rPr>
+        <w:t xml:space="preserve"> </w:t>
       </w:r>
     </w:p>
     <w:p>
@@ -372,7 +390,23 @@
           <w:szCs w:val="26"/>
         </w:rPr>
         <w:tab/>
-        <w:t>Trả về kết quả của hành động bật điều hòa:</w:t>
+        <w:t xml:space="preserve">Trả về kết quả của hành động bật </w:t>
+      </w:r>
+      <w:r>
+        <w:rPr>
+          <w:rFonts w:ascii="Times New Roman" w:hAnsi="Times New Roman" w:cs="Times New Roman"/>
+          <w:sz w:val="26"/>
+          <w:szCs w:val="26"/>
+        </w:rPr>
+        <w:t>điều hòa</w:t>
+      </w:r>
+      <w:r>
+        <w:rPr>
+          <w:rFonts w:ascii="Times New Roman" w:hAnsi="Times New Roman" w:cs="Times New Roman"/>
+          <w:sz w:val="26"/>
+          <w:szCs w:val="26"/>
+        </w:rPr>
+        <w:t>:</w:t>
       </w:r>
     </w:p>
     <w:p>
@@ -430,7 +464,15 @@
           <w:sz w:val="26"/>
           <w:szCs w:val="26"/>
         </w:rPr>
-        <w:t>Tắt điều hòa</w:t>
+        <w:t xml:space="preserve">Tắt </w:t>
+      </w:r>
+      <w:r>
+        <w:rPr>
+          <w:rFonts w:ascii="Times New Roman" w:hAnsi="Times New Roman" w:cs="Times New Roman"/>
+          <w:sz w:val="26"/>
+          <w:szCs w:val="26"/>
+        </w:rPr>
+        <w:t>điều hòa</w:t>
       </w:r>
     </w:p>
     <w:p>
@@ -469,7 +511,23 @@
           <w:sz w:val="26"/>
           <w:szCs w:val="26"/>
         </w:rPr>
-        <w:t>Trả về kết quả của hành động tắt điều hòa:</w:t>
+        <w:t xml:space="preserve">Trả về kết quả của hành động tắt </w:t>
+      </w:r>
+      <w:r>
+        <w:rPr>
+          <w:rFonts w:ascii="Times New Roman" w:hAnsi="Times New Roman" w:cs="Times New Roman"/>
+          <w:sz w:val="26"/>
+          <w:szCs w:val="26"/>
+        </w:rPr>
+        <w:t>điều hòa</w:t>
+      </w:r>
+      <w:r>
+        <w:rPr>
+          <w:rFonts w:ascii="Times New Roman" w:hAnsi="Times New Roman" w:cs="Times New Roman"/>
+          <w:sz w:val="26"/>
+          <w:szCs w:val="26"/>
+        </w:rPr>
+        <w:t>:</w:t>
       </w:r>
     </w:p>
     <w:p>
@@ -638,17 +696,6 @@
         </w:rPr>
         <w:t>Trả về danh sách các trạng thái của thiết bị có trong nhà đồng thời cập nhật nhiệt độ lên hệ thống</w:t>
       </w:r>
-      <w:r>
-        <w:rPr>
-          <w:rFonts w:ascii="Times New Roman" w:hAnsi="Times New Roman" w:cs="Times New Roman"/>
-          <w:spacing w:val="-2"/>
-          <w:sz w:val="26"/>
-          <w:szCs w:val="26"/>
-        </w:rPr>
-        <w:t>, nếu nhiệt độ trong nhà từ 35 đến 40 mà trong nhà có người thì điều hòa nhiệt độ sẽ tự động được bật. Nếu nhiệt độ lớn hơn 40 độ mà ở nhà không có người thì sẽ gửi 1 email cho chủ nhà</w:t>
-      </w:r>
-      <w:bookmarkStart w:id="0" w:name="_GoBack"/>
-      <w:bookmarkEnd w:id="0"/>
     </w:p>
     <w:p>
       <w:pPr>

</xml_diff>

<commit_message>
update code ngày 16_3_2015
Làm lại các chức năng linh hoạt hơn
</commit_message>
<xml_diff>
--- a/API arduino.docx
+++ b/API arduino.docx
@@ -21,8 +21,6 @@
         </w:rPr>
         <w:t>TÀI LIỆU KỸ THUẬT SỬ DỤNG CÁC API TRONG ĐIỀU KHIỂN NGÔI NHÀ BẰNG ARDUINO</w:t>
       </w:r>
-      <w:bookmarkStart w:id="0" w:name="_GoBack"/>
-      <w:bookmarkEnd w:id="0"/>
     </w:p>
     <w:p>
       <w:pPr>
@@ -129,609 +127,32 @@
         </w:numPr>
         <w:rPr>
           <w:rFonts w:ascii="Times New Roman" w:hAnsi="Times New Roman" w:cs="Times New Roman"/>
-          <w:sz w:val="26"/>
-          <w:szCs w:val="26"/>
-        </w:rPr>
-      </w:pPr>
-      <w:r>
-        <w:rPr>
-          <w:rFonts w:ascii="Times New Roman" w:hAnsi="Times New Roman" w:cs="Times New Roman"/>
-          <w:sz w:val="26"/>
-          <w:szCs w:val="26"/>
-        </w:rPr>
-        <w:t xml:space="preserve">Bật Bóng Đèn </w:t>
-      </w:r>
-    </w:p>
-    <w:p>
-      <w:pPr>
-        <w:pStyle w:val="ListParagraph"/>
-        <w:rPr>
-          <w:rFonts w:ascii="Times New Roman" w:hAnsi="Times New Roman" w:cs="Times New Roman"/>
+          <w:spacing w:val="-2"/>
+          <w:sz w:val="26"/>
+          <w:szCs w:val="26"/>
+        </w:rPr>
+      </w:pPr>
+      <w:r>
+        <w:rPr>
+          <w:rFonts w:ascii="Times New Roman" w:hAnsi="Times New Roman" w:cs="Times New Roman"/>
+          <w:spacing w:val="-2"/>
+          <w:sz w:val="26"/>
+          <w:szCs w:val="26"/>
+        </w:rPr>
+        <w:t>Cập nhật trạng thái có ở trong nhà hay đi ra khỏi nhà</w:t>
+      </w:r>
+    </w:p>
+    <w:p>
+      <w:pPr>
+        <w:pStyle w:val="ListParagraph"/>
+        <w:rPr>
+          <w:rFonts w:ascii="Times New Roman" w:hAnsi="Times New Roman" w:cs="Times New Roman"/>
+          <w:spacing w:val="-2"/>
           <w:sz w:val="26"/>
           <w:szCs w:val="26"/>
         </w:rPr>
       </w:pPr>
       <w:hyperlink r:id="rId6" w:history="1">
-        <w:r>
-          <w:rPr>
-            <w:rStyle w:val="Hyperlink"/>
-            <w:rFonts w:ascii="Times New Roman" w:hAnsi="Times New Roman" w:cs="Times New Roman"/>
-            <w:sz w:val="26"/>
-            <w:szCs w:val="26"/>
-          </w:rPr>
-          <w:t>http://localhost/ServiceAduino/?cmd=batbongden</w:t>
-        </w:r>
-      </w:hyperlink>
-    </w:p>
-    <w:p>
-      <w:pPr>
-        <w:rPr>
-          <w:rFonts w:ascii="Times New Roman" w:hAnsi="Times New Roman" w:cs="Times New Roman"/>
-          <w:sz w:val="26"/>
-          <w:szCs w:val="26"/>
-        </w:rPr>
-      </w:pPr>
-      <w:r>
-        <w:rPr>
-          <w:rFonts w:ascii="Times New Roman" w:hAnsi="Times New Roman" w:cs="Times New Roman"/>
-          <w:sz w:val="26"/>
-          <w:szCs w:val="26"/>
-        </w:rPr>
-        <w:tab/>
-        <w:t>Trả về kết quả của hành động bật bóng đèn:</w:t>
-      </w:r>
-    </w:p>
-    <w:p>
-      <w:pPr>
-        <w:ind w:left="720" w:firstLine="720"/>
-        <w:rPr>
-          <w:rFonts w:ascii="Times New Roman" w:hAnsi="Times New Roman" w:cs="Times New Roman"/>
-          <w:sz w:val="26"/>
-          <w:szCs w:val="26"/>
-        </w:rPr>
-      </w:pPr>
-      <w:r>
-        <w:rPr>
-          <w:rFonts w:ascii="Times New Roman" w:hAnsi="Times New Roman" w:cs="Times New Roman"/>
-          <w:sz w:val="26"/>
-          <w:szCs w:val="26"/>
-        </w:rPr>
-        <w:t>Nếu success= true thì hành động được thực hiện thành công</w:t>
-      </w:r>
-    </w:p>
-    <w:p>
-      <w:pPr>
-        <w:ind w:left="720" w:firstLine="720"/>
-        <w:rPr>
-          <w:rFonts w:ascii="Times New Roman" w:hAnsi="Times New Roman" w:cs="Times New Roman"/>
-          <w:sz w:val="26"/>
-          <w:szCs w:val="26"/>
-        </w:rPr>
-      </w:pPr>
-      <w:r>
-        <w:rPr>
-          <w:rFonts w:ascii="Times New Roman" w:hAnsi="Times New Roman" w:cs="Times New Roman"/>
-          <w:sz w:val="26"/>
-          <w:szCs w:val="26"/>
-        </w:rPr>
-        <w:t>Nếu success=false thì hành động thực hiện thất bại</w:t>
-      </w:r>
-    </w:p>
-    <w:p>
-      <w:pPr>
-        <w:pStyle w:val="ListParagraph"/>
-        <w:numPr>
-          <w:ilvl w:val="0"/>
-          <w:numId w:val="1"/>
-        </w:numPr>
-        <w:rPr>
-          <w:rFonts w:ascii="Times New Roman" w:hAnsi="Times New Roman" w:cs="Times New Roman"/>
-          <w:sz w:val="26"/>
-          <w:szCs w:val="26"/>
-        </w:rPr>
-      </w:pPr>
-      <w:r>
-        <w:rPr>
-          <w:rFonts w:ascii="Times New Roman" w:hAnsi="Times New Roman" w:cs="Times New Roman"/>
-          <w:sz w:val="26"/>
-          <w:szCs w:val="26"/>
-        </w:rPr>
-        <w:t>Tắt bóng đèn</w:t>
-      </w:r>
-    </w:p>
-    <w:p>
-      <w:pPr>
-        <w:ind w:firstLine="720"/>
-        <w:rPr>
-          <w:rFonts w:ascii="Times New Roman" w:hAnsi="Times New Roman" w:cs="Times New Roman"/>
-          <w:sz w:val="26"/>
-          <w:szCs w:val="26"/>
-        </w:rPr>
-      </w:pPr>
-      <w:hyperlink r:id="rId7" w:history="1">
-        <w:r>
-          <w:rPr>
-            <w:rStyle w:val="Hyperlink"/>
-            <w:rFonts w:ascii="Times New Roman" w:hAnsi="Times New Roman" w:cs="Times New Roman"/>
-            <w:sz w:val="26"/>
-            <w:szCs w:val="26"/>
-          </w:rPr>
-          <w:t>http://localhost/ServiceAduino/?cmd=tatbongden</w:t>
-        </w:r>
-      </w:hyperlink>
-    </w:p>
-    <w:p>
-      <w:pPr>
-        <w:ind w:firstLine="720"/>
-        <w:rPr>
-          <w:rFonts w:ascii="Times New Roman" w:hAnsi="Times New Roman" w:cs="Times New Roman"/>
-          <w:sz w:val="26"/>
-          <w:szCs w:val="26"/>
-        </w:rPr>
-      </w:pPr>
-      <w:r>
-        <w:rPr>
-          <w:rFonts w:ascii="Times New Roman" w:hAnsi="Times New Roman" w:cs="Times New Roman"/>
-          <w:sz w:val="26"/>
-          <w:szCs w:val="26"/>
-        </w:rPr>
-        <w:t>Trả về kết quả của hành động tắt bóng đèn:</w:t>
-      </w:r>
-    </w:p>
-    <w:p>
-      <w:pPr>
-        <w:ind w:firstLine="720"/>
-        <w:rPr>
-          <w:rFonts w:ascii="Times New Roman" w:hAnsi="Times New Roman" w:cs="Times New Roman"/>
-          <w:sz w:val="26"/>
-          <w:szCs w:val="26"/>
-        </w:rPr>
-      </w:pPr>
-      <w:r>
-        <w:rPr>
-          <w:rFonts w:ascii="Times New Roman" w:hAnsi="Times New Roman" w:cs="Times New Roman"/>
-          <w:sz w:val="26"/>
-          <w:szCs w:val="26"/>
-        </w:rPr>
-        <w:tab/>
-        <w:t>Nếu success=true thì hành động được thực hiện thành công</w:t>
-      </w:r>
-    </w:p>
-    <w:p>
-      <w:pPr>
-        <w:ind w:firstLine="720"/>
-        <w:rPr>
-          <w:rFonts w:ascii="Times New Roman" w:hAnsi="Times New Roman" w:cs="Times New Roman"/>
-          <w:sz w:val="26"/>
-          <w:szCs w:val="26"/>
-        </w:rPr>
-      </w:pPr>
-      <w:r>
-        <w:rPr>
-          <w:rFonts w:ascii="Times New Roman" w:hAnsi="Times New Roman" w:cs="Times New Roman"/>
-          <w:sz w:val="26"/>
-          <w:szCs w:val="26"/>
-        </w:rPr>
-        <w:tab/>
-        <w:t>Nếu success=false thì hành động thực hiện thất bại</w:t>
-      </w:r>
-    </w:p>
-    <w:p>
-      <w:pPr>
-        <w:pStyle w:val="ListParagraph"/>
-        <w:numPr>
-          <w:ilvl w:val="0"/>
-          <w:numId w:val="1"/>
-        </w:numPr>
-        <w:rPr>
-          <w:rFonts w:ascii="Times New Roman" w:hAnsi="Times New Roman" w:cs="Times New Roman"/>
-          <w:sz w:val="26"/>
-          <w:szCs w:val="26"/>
-        </w:rPr>
-      </w:pPr>
-      <w:r>
-        <w:rPr>
-          <w:rFonts w:ascii="Times New Roman" w:hAnsi="Times New Roman" w:cs="Times New Roman"/>
-          <w:sz w:val="26"/>
-          <w:szCs w:val="26"/>
-        </w:rPr>
-        <w:t xml:space="preserve">Bật </w:t>
-      </w:r>
-      <w:r>
-        <w:rPr>
-          <w:rFonts w:ascii="Times New Roman" w:hAnsi="Times New Roman" w:cs="Times New Roman"/>
-          <w:sz w:val="26"/>
-          <w:szCs w:val="26"/>
-        </w:rPr>
-        <w:t>điều hòa</w:t>
-      </w:r>
-      <w:r>
-        <w:rPr>
-          <w:rFonts w:ascii="Times New Roman" w:hAnsi="Times New Roman" w:cs="Times New Roman"/>
-          <w:sz w:val="26"/>
-          <w:szCs w:val="26"/>
-        </w:rPr>
-        <w:t xml:space="preserve"> </w:t>
-      </w:r>
-    </w:p>
-    <w:p>
-      <w:pPr>
-        <w:pStyle w:val="ListParagraph"/>
-        <w:rPr>
-          <w:rFonts w:ascii="Times New Roman" w:hAnsi="Times New Roman" w:cs="Times New Roman"/>
-          <w:sz w:val="26"/>
-          <w:szCs w:val="26"/>
-        </w:rPr>
-      </w:pPr>
-      <w:hyperlink r:id="rId8" w:history="1">
-        <w:r>
-          <w:rPr>
-            <w:rStyle w:val="Hyperlink"/>
-            <w:rFonts w:ascii="Times New Roman" w:hAnsi="Times New Roman" w:cs="Times New Roman"/>
-            <w:sz w:val="26"/>
-            <w:szCs w:val="26"/>
-          </w:rPr>
-          <w:t>http://localhost/ServiceAduino/?cmd=batdieuhoa</w:t>
-        </w:r>
-      </w:hyperlink>
-    </w:p>
-    <w:p>
-      <w:pPr>
-        <w:rPr>
-          <w:rFonts w:ascii="Times New Roman" w:hAnsi="Times New Roman" w:cs="Times New Roman"/>
-          <w:sz w:val="26"/>
-          <w:szCs w:val="26"/>
-        </w:rPr>
-      </w:pPr>
-      <w:r>
-        <w:rPr>
-          <w:rFonts w:ascii="Times New Roman" w:hAnsi="Times New Roman" w:cs="Times New Roman"/>
-          <w:sz w:val="26"/>
-          <w:szCs w:val="26"/>
-        </w:rPr>
-        <w:tab/>
-        <w:t xml:space="preserve">Trả về kết quả của hành động bật </w:t>
-      </w:r>
-      <w:r>
-        <w:rPr>
-          <w:rFonts w:ascii="Times New Roman" w:hAnsi="Times New Roman" w:cs="Times New Roman"/>
-          <w:sz w:val="26"/>
-          <w:szCs w:val="26"/>
-        </w:rPr>
-        <w:t>điều hòa</w:t>
-      </w:r>
-      <w:r>
-        <w:rPr>
-          <w:rFonts w:ascii="Times New Roman" w:hAnsi="Times New Roman" w:cs="Times New Roman"/>
-          <w:sz w:val="26"/>
-          <w:szCs w:val="26"/>
-        </w:rPr>
-        <w:t>:</w:t>
-      </w:r>
-    </w:p>
-    <w:p>
-      <w:pPr>
-        <w:ind w:left="720" w:firstLine="720"/>
-        <w:rPr>
-          <w:rFonts w:ascii="Times New Roman" w:hAnsi="Times New Roman" w:cs="Times New Roman"/>
-          <w:sz w:val="26"/>
-          <w:szCs w:val="26"/>
-        </w:rPr>
-      </w:pPr>
-      <w:r>
-        <w:rPr>
-          <w:rFonts w:ascii="Times New Roman" w:hAnsi="Times New Roman" w:cs="Times New Roman"/>
-          <w:sz w:val="26"/>
-          <w:szCs w:val="26"/>
-        </w:rPr>
-        <w:t>Nếu success= true thì hành động được thực hiện thành công</w:t>
-      </w:r>
-    </w:p>
-    <w:p>
-      <w:pPr>
-        <w:ind w:left="720" w:firstLine="720"/>
-        <w:rPr>
-          <w:rFonts w:ascii="Times New Roman" w:hAnsi="Times New Roman" w:cs="Times New Roman"/>
-          <w:sz w:val="26"/>
-          <w:szCs w:val="26"/>
-        </w:rPr>
-      </w:pPr>
-      <w:r>
-        <w:rPr>
-          <w:rFonts w:ascii="Times New Roman" w:hAnsi="Times New Roman" w:cs="Times New Roman"/>
-          <w:sz w:val="26"/>
-          <w:szCs w:val="26"/>
-        </w:rPr>
-        <w:t>Nếu success=false thì hành động thực hiện thất bại</w:t>
-      </w:r>
-    </w:p>
-    <w:p>
-      <w:pPr>
-        <w:pStyle w:val="ListParagraph"/>
-        <w:numPr>
-          <w:ilvl w:val="0"/>
-          <w:numId w:val="1"/>
-        </w:numPr>
-        <w:rPr>
-          <w:rFonts w:ascii="Times New Roman" w:hAnsi="Times New Roman" w:cs="Times New Roman"/>
-          <w:sz w:val="26"/>
-          <w:szCs w:val="26"/>
-        </w:rPr>
-      </w:pPr>
-      <w:r>
-        <w:rPr>
-          <w:rFonts w:ascii="Times New Roman" w:hAnsi="Times New Roman" w:cs="Times New Roman"/>
-          <w:sz w:val="26"/>
-          <w:szCs w:val="26"/>
-        </w:rPr>
-        <w:t xml:space="preserve">Tắt </w:t>
-      </w:r>
-      <w:r>
-        <w:rPr>
-          <w:rFonts w:ascii="Times New Roman" w:hAnsi="Times New Roman" w:cs="Times New Roman"/>
-          <w:sz w:val="26"/>
-          <w:szCs w:val="26"/>
-        </w:rPr>
-        <w:t>điều hòa</w:t>
-      </w:r>
-    </w:p>
-    <w:p>
-      <w:pPr>
-        <w:ind w:firstLine="720"/>
-        <w:rPr>
-          <w:rFonts w:ascii="Times New Roman" w:hAnsi="Times New Roman" w:cs="Times New Roman"/>
-          <w:sz w:val="26"/>
-          <w:szCs w:val="26"/>
-        </w:rPr>
-      </w:pPr>
-      <w:hyperlink r:id="rId9" w:history="1">
-        <w:r>
-          <w:rPr>
-            <w:rStyle w:val="Hyperlink"/>
-            <w:rFonts w:ascii="Times New Roman" w:hAnsi="Times New Roman" w:cs="Times New Roman"/>
-            <w:sz w:val="26"/>
-            <w:szCs w:val="26"/>
-          </w:rPr>
-          <w:t>http://localhost/ServiceAduino/?cmd=tatdieuhoa</w:t>
-        </w:r>
-      </w:hyperlink>
-    </w:p>
-    <w:p>
-      <w:pPr>
-        <w:ind w:firstLine="720"/>
-        <w:rPr>
-          <w:rFonts w:ascii="Times New Roman" w:hAnsi="Times New Roman" w:cs="Times New Roman"/>
-          <w:sz w:val="26"/>
-          <w:szCs w:val="26"/>
-        </w:rPr>
-      </w:pPr>
-      <w:r>
-        <w:rPr>
-          <w:rFonts w:ascii="Times New Roman" w:hAnsi="Times New Roman" w:cs="Times New Roman"/>
-          <w:sz w:val="26"/>
-          <w:szCs w:val="26"/>
-        </w:rPr>
-        <w:t xml:space="preserve">Trả về kết quả của hành động tắt </w:t>
-      </w:r>
-      <w:r>
-        <w:rPr>
-          <w:rFonts w:ascii="Times New Roman" w:hAnsi="Times New Roman" w:cs="Times New Roman"/>
-          <w:sz w:val="26"/>
-          <w:szCs w:val="26"/>
-        </w:rPr>
-        <w:t>điều hòa</w:t>
-      </w:r>
-      <w:r>
-        <w:rPr>
-          <w:rFonts w:ascii="Times New Roman" w:hAnsi="Times New Roman" w:cs="Times New Roman"/>
-          <w:sz w:val="26"/>
-          <w:szCs w:val="26"/>
-        </w:rPr>
-        <w:t>:</w:t>
-      </w:r>
-    </w:p>
-    <w:p>
-      <w:pPr>
-        <w:ind w:firstLine="720"/>
-        <w:rPr>
-          <w:rFonts w:ascii="Times New Roman" w:hAnsi="Times New Roman" w:cs="Times New Roman"/>
-          <w:sz w:val="26"/>
-          <w:szCs w:val="26"/>
-        </w:rPr>
-      </w:pPr>
-      <w:r>
-        <w:rPr>
-          <w:rFonts w:ascii="Times New Roman" w:hAnsi="Times New Roman" w:cs="Times New Roman"/>
-          <w:sz w:val="26"/>
-          <w:szCs w:val="26"/>
-        </w:rPr>
-        <w:tab/>
-        <w:t>Nếu success=true thì hành động được thực hiện thành công</w:t>
-      </w:r>
-    </w:p>
-    <w:p>
-      <w:pPr>
-        <w:ind w:firstLine="720"/>
-        <w:rPr>
-          <w:rFonts w:ascii="Times New Roman" w:hAnsi="Times New Roman" w:cs="Times New Roman"/>
-          <w:sz w:val="26"/>
-          <w:szCs w:val="26"/>
-        </w:rPr>
-      </w:pPr>
-      <w:r>
-        <w:rPr>
-          <w:rFonts w:ascii="Times New Roman" w:hAnsi="Times New Roman" w:cs="Times New Roman"/>
-          <w:sz w:val="26"/>
-          <w:szCs w:val="26"/>
-        </w:rPr>
-        <w:lastRenderedPageBreak/>
-        <w:tab/>
-        <w:t>Nếu success=false thì hành động thực hiện thất bại</w:t>
-      </w:r>
-    </w:p>
-    <w:p>
-      <w:pPr>
-        <w:pStyle w:val="ListParagraph"/>
-        <w:numPr>
-          <w:ilvl w:val="0"/>
-          <w:numId w:val="1"/>
-        </w:numPr>
-        <w:rPr>
-          <w:rFonts w:ascii="Times New Roman" w:hAnsi="Times New Roman" w:cs="Times New Roman"/>
-          <w:sz w:val="26"/>
-          <w:szCs w:val="26"/>
-        </w:rPr>
-      </w:pPr>
-      <w:r>
-        <w:rPr>
-          <w:rFonts w:ascii="Times New Roman" w:hAnsi="Times New Roman" w:cs="Times New Roman"/>
-          <w:sz w:val="26"/>
-          <w:szCs w:val="26"/>
-        </w:rPr>
-        <w:t>Lấy trạng thái của các thiết bị</w:t>
-      </w:r>
-    </w:p>
-    <w:p>
-      <w:pPr>
-        <w:pStyle w:val="ListParagraph"/>
-        <w:rPr>
-          <w:rFonts w:ascii="Times New Roman" w:hAnsi="Times New Roman" w:cs="Times New Roman"/>
-          <w:sz w:val="26"/>
-          <w:szCs w:val="26"/>
-        </w:rPr>
-      </w:pPr>
-      <w:hyperlink r:id="rId10" w:history="1">
-        <w:r>
-          <w:rPr>
-            <w:rStyle w:val="Hyperlink"/>
-            <w:rFonts w:ascii="Times New Roman" w:hAnsi="Times New Roman" w:cs="Times New Roman"/>
-            <w:sz w:val="26"/>
-            <w:szCs w:val="26"/>
-          </w:rPr>
-          <w:t>http://localhost/ServiceAduino/?cmd=laytrangthai</w:t>
-        </w:r>
-      </w:hyperlink>
-    </w:p>
-    <w:p>
-      <w:pPr>
-        <w:ind w:firstLine="720"/>
-        <w:rPr>
-          <w:rFonts w:ascii="Times New Roman" w:hAnsi="Times New Roman" w:cs="Times New Roman"/>
-          <w:sz w:val="26"/>
-          <w:szCs w:val="26"/>
-        </w:rPr>
-      </w:pPr>
-      <w:r>
-        <w:rPr>
-          <w:rFonts w:ascii="Times New Roman" w:hAnsi="Times New Roman" w:cs="Times New Roman"/>
-          <w:sz w:val="26"/>
-          <w:szCs w:val="26"/>
-        </w:rPr>
-        <w:t>Trả về danh sách trạng thái của các thiết bị trong nhà: bóng đèn, điều hòa, nhiệt độ</w:t>
-      </w:r>
-    </w:p>
-    <w:p>
-      <w:pPr>
-        <w:pStyle w:val="ListParagraph"/>
-        <w:numPr>
-          <w:ilvl w:val="0"/>
-          <w:numId w:val="1"/>
-        </w:numPr>
-        <w:rPr>
-          <w:rFonts w:ascii="Times New Roman" w:hAnsi="Times New Roman" w:cs="Times New Roman"/>
-          <w:spacing w:val="-2"/>
-          <w:sz w:val="26"/>
-          <w:szCs w:val="26"/>
-        </w:rPr>
-      </w:pPr>
-      <w:r>
-        <w:rPr>
-          <w:rFonts w:ascii="Times New Roman" w:hAnsi="Times New Roman" w:cs="Times New Roman"/>
-          <w:spacing w:val="-2"/>
-          <w:sz w:val="26"/>
-          <w:szCs w:val="26"/>
-        </w:rPr>
-        <w:t>Lấy trạng thái các thiết bị đồng thời gửi nhiệt độ lên hệ thống (sử dụng cho arduino)</w:t>
-      </w:r>
-    </w:p>
-    <w:p>
-      <w:pPr>
-        <w:pStyle w:val="ListParagraph"/>
-        <w:rPr>
-          <w:rFonts w:ascii="Times New Roman" w:hAnsi="Times New Roman" w:cs="Times New Roman"/>
-          <w:spacing w:val="-2"/>
-          <w:sz w:val="26"/>
-          <w:szCs w:val="26"/>
-        </w:rPr>
-      </w:pPr>
-      <w:hyperlink r:id="rId11" w:history="1">
-        <w:r>
-          <w:rPr>
-            <w:rStyle w:val="Hyperlink"/>
-            <w:rFonts w:ascii="Times New Roman" w:hAnsi="Times New Roman" w:cs="Times New Roman"/>
-            <w:spacing w:val="-2"/>
-            <w:sz w:val="26"/>
-            <w:szCs w:val="26"/>
-          </w:rPr>
-          <w:t>http://localhost/ServiceAduino/?cmd=laytrangthai&amp;arduino=1&amp;nhietdo=45</w:t>
-        </w:r>
-      </w:hyperlink>
-    </w:p>
-    <w:p>
-      <w:pPr>
-        <w:pStyle w:val="ListParagraph"/>
-        <w:rPr>
-          <w:rFonts w:ascii="Times New Roman" w:hAnsi="Times New Roman" w:cs="Times New Roman"/>
-          <w:spacing w:val="-2"/>
-          <w:sz w:val="26"/>
-          <w:szCs w:val="26"/>
-        </w:rPr>
-      </w:pPr>
-      <w:r>
-        <w:rPr>
-          <w:rFonts w:ascii="Times New Roman" w:hAnsi="Times New Roman" w:cs="Times New Roman"/>
-          <w:spacing w:val="-2"/>
-          <w:sz w:val="26"/>
-          <w:szCs w:val="26"/>
-        </w:rPr>
-        <w:t>Trả về danh sách các trạng thái của thiết bị có trong nhà đồng thời cập nhật nhiệt độ lên hệ thống</w:t>
-      </w:r>
-    </w:p>
-    <w:p>
-      <w:pPr>
-        <w:pStyle w:val="ListParagraph"/>
-        <w:numPr>
-          <w:ilvl w:val="0"/>
-          <w:numId w:val="1"/>
-        </w:numPr>
-        <w:rPr>
-          <w:rFonts w:ascii="Times New Roman" w:hAnsi="Times New Roman" w:cs="Times New Roman"/>
-          <w:spacing w:val="-2"/>
-          <w:sz w:val="26"/>
-          <w:szCs w:val="26"/>
-        </w:rPr>
-      </w:pPr>
-      <w:r>
-        <w:rPr>
-          <w:rFonts w:ascii="Times New Roman" w:hAnsi="Times New Roman" w:cs="Times New Roman"/>
-          <w:spacing w:val="-2"/>
-          <w:sz w:val="26"/>
-          <w:szCs w:val="26"/>
-        </w:rPr>
-        <w:t>Cập nhật trạng thái có ở trong nhà hay đi ra khỏi nhà</w:t>
-      </w:r>
-    </w:p>
-    <w:p>
-      <w:pPr>
-        <w:pStyle w:val="ListParagraph"/>
-        <w:rPr>
-          <w:rFonts w:ascii="Times New Roman" w:hAnsi="Times New Roman" w:cs="Times New Roman"/>
-          <w:spacing w:val="-2"/>
-          <w:sz w:val="26"/>
-          <w:szCs w:val="26"/>
-        </w:rPr>
-      </w:pPr>
-      <w:hyperlink r:id="rId12" w:history="1">
         <w:r>
           <w:rPr>
             <w:rStyle w:val="Hyperlink"/>
@@ -897,6 +318,739 @@
         <w:tab/>
         <w:t>Nếu success=false thì hành động thực hiện thất bại</w:t>
       </w:r>
+    </w:p>
+    <w:p>
+      <w:pPr>
+        <w:pStyle w:val="ListParagraph"/>
+        <w:numPr>
+          <w:ilvl w:val="0"/>
+          <w:numId w:val="1"/>
+        </w:numPr>
+        <w:rPr>
+          <w:rFonts w:ascii="Times New Roman" w:hAnsi="Times New Roman" w:cs="Times New Roman"/>
+          <w:sz w:val="26"/>
+          <w:szCs w:val="26"/>
+        </w:rPr>
+      </w:pPr>
+      <w:r>
+        <w:rPr>
+          <w:rFonts w:ascii="Times New Roman" w:hAnsi="Times New Roman" w:cs="Times New Roman"/>
+          <w:sz w:val="26"/>
+          <w:szCs w:val="26"/>
+        </w:rPr>
+        <w:t>Bật thiết bị</w:t>
+      </w:r>
+    </w:p>
+    <w:p>
+      <w:pPr>
+        <w:pStyle w:val="ListParagraph"/>
+        <w:rPr>
+          <w:rFonts w:ascii="Times New Roman" w:hAnsi="Times New Roman" w:cs="Times New Roman"/>
+          <w:sz w:val="26"/>
+          <w:szCs w:val="26"/>
+        </w:rPr>
+      </w:pPr>
+      <w:hyperlink r:id="rId7" w:history="1">
+        <w:r>
+          <w:rPr>
+            <w:rStyle w:val="Hyperlink"/>
+            <w:rFonts w:ascii="Times New Roman" w:hAnsi="Times New Roman" w:cs="Times New Roman"/>
+            <w:sz w:val="26"/>
+            <w:szCs w:val="26"/>
+          </w:rPr>
+          <w:t>http://localhost/ServiceAduino/?cmd=batthietbi&amp;tenthietbi=quatdien1</w:t>
+        </w:r>
+      </w:hyperlink>
+    </w:p>
+    <w:p>
+      <w:pPr>
+        <w:pStyle w:val="ListParagraph"/>
+        <w:rPr>
+          <w:rFonts w:ascii="Times New Roman" w:hAnsi="Times New Roman" w:cs="Times New Roman"/>
+          <w:sz w:val="26"/>
+          <w:szCs w:val="26"/>
+        </w:rPr>
+      </w:pPr>
+      <w:r>
+        <w:rPr>
+          <w:rFonts w:ascii="Times New Roman" w:hAnsi="Times New Roman" w:cs="Times New Roman"/>
+          <w:sz w:val="26"/>
+          <w:szCs w:val="26"/>
+        </w:rPr>
+        <w:t>Trong đó tên thiết bị là 1 trong các thiết bị sau:</w:t>
+      </w:r>
+    </w:p>
+    <w:p>
+      <w:pPr>
+        <w:pStyle w:val="ListParagraph"/>
+        <w:rPr>
+          <w:rFonts w:ascii="Times New Roman" w:hAnsi="Times New Roman" w:cs="Times New Roman"/>
+          <w:sz w:val="26"/>
+          <w:szCs w:val="26"/>
+        </w:rPr>
+      </w:pPr>
+      <w:r>
+        <w:rPr>
+          <w:rFonts w:ascii="Times New Roman" w:hAnsi="Times New Roman" w:cs="Times New Roman"/>
+          <w:sz w:val="26"/>
+          <w:szCs w:val="26"/>
+        </w:rPr>
+        <w:tab/>
+        <w:t>Bóng đèn compac: dencompac</w:t>
+      </w:r>
+    </w:p>
+    <w:p>
+      <w:pPr>
+        <w:pStyle w:val="ListParagraph"/>
+        <w:rPr>
+          <w:rFonts w:ascii="Times New Roman" w:hAnsi="Times New Roman" w:cs="Times New Roman"/>
+          <w:sz w:val="26"/>
+          <w:szCs w:val="26"/>
+        </w:rPr>
+      </w:pPr>
+      <w:r>
+        <w:rPr>
+          <w:rFonts w:ascii="Times New Roman" w:hAnsi="Times New Roman" w:cs="Times New Roman"/>
+          <w:sz w:val="26"/>
+          <w:szCs w:val="26"/>
+        </w:rPr>
+        <w:tab/>
+        <w:t>Bóng đèn tuýp dài: dentuypdai</w:t>
+      </w:r>
+    </w:p>
+    <w:p>
+      <w:pPr>
+        <w:pStyle w:val="ListParagraph"/>
+        <w:rPr>
+          <w:rFonts w:ascii="Times New Roman" w:hAnsi="Times New Roman" w:cs="Times New Roman"/>
+          <w:sz w:val="26"/>
+          <w:szCs w:val="26"/>
+        </w:rPr>
+      </w:pPr>
+      <w:r>
+        <w:rPr>
+          <w:rFonts w:ascii="Times New Roman" w:hAnsi="Times New Roman" w:cs="Times New Roman"/>
+          <w:sz w:val="26"/>
+          <w:szCs w:val="26"/>
+        </w:rPr>
+        <w:tab/>
+        <w:t>Quạt điện 1: quatdien1</w:t>
+      </w:r>
+    </w:p>
+    <w:p>
+      <w:pPr>
+        <w:pStyle w:val="ListParagraph"/>
+        <w:rPr>
+          <w:rFonts w:ascii="Times New Roman" w:hAnsi="Times New Roman" w:cs="Times New Roman"/>
+          <w:sz w:val="26"/>
+          <w:szCs w:val="26"/>
+        </w:rPr>
+      </w:pPr>
+      <w:r>
+        <w:rPr>
+          <w:rFonts w:ascii="Times New Roman" w:hAnsi="Times New Roman" w:cs="Times New Roman"/>
+          <w:sz w:val="26"/>
+          <w:szCs w:val="26"/>
+        </w:rPr>
+        <w:tab/>
+        <w:t>Quạt điện 2: quatdien2</w:t>
+      </w:r>
+    </w:p>
+    <w:p>
+      <w:pPr>
+        <w:pStyle w:val="ListParagraph"/>
+        <w:rPr>
+          <w:rFonts w:ascii="Times New Roman" w:hAnsi="Times New Roman" w:cs="Times New Roman"/>
+          <w:sz w:val="26"/>
+          <w:szCs w:val="26"/>
+        </w:rPr>
+      </w:pPr>
+      <w:r>
+        <w:rPr>
+          <w:rFonts w:ascii="Times New Roman" w:hAnsi="Times New Roman" w:cs="Times New Roman"/>
+          <w:sz w:val="26"/>
+          <w:szCs w:val="26"/>
+        </w:rPr>
+        <w:tab/>
+        <w:t>Tivi: tivi</w:t>
+      </w:r>
+    </w:p>
+    <w:p>
+      <w:pPr>
+        <w:ind w:firstLine="720"/>
+        <w:rPr>
+          <w:rFonts w:ascii="Times New Roman" w:hAnsi="Times New Roman" w:cs="Times New Roman"/>
+          <w:sz w:val="26"/>
+          <w:szCs w:val="26"/>
+        </w:rPr>
+      </w:pPr>
+      <w:r>
+        <w:rPr>
+          <w:rFonts w:ascii="Times New Roman" w:hAnsi="Times New Roman" w:cs="Times New Roman"/>
+          <w:sz w:val="26"/>
+          <w:szCs w:val="26"/>
+        </w:rPr>
+        <w:t>Trả về kết quả của hành động cập nhật trạng thái</w:t>
+      </w:r>
+    </w:p>
+    <w:p>
+      <w:pPr>
+        <w:rPr>
+          <w:rFonts w:ascii="Times New Roman" w:hAnsi="Times New Roman" w:cs="Times New Roman"/>
+          <w:sz w:val="26"/>
+          <w:szCs w:val="26"/>
+        </w:rPr>
+      </w:pPr>
+      <w:r>
+        <w:rPr>
+          <w:rFonts w:ascii="Times New Roman" w:hAnsi="Times New Roman" w:cs="Times New Roman"/>
+          <w:sz w:val="26"/>
+          <w:szCs w:val="26"/>
+        </w:rPr>
+        <w:tab/>
+      </w:r>
+      <w:r>
+        <w:rPr>
+          <w:rFonts w:ascii="Times New Roman" w:hAnsi="Times New Roman" w:cs="Times New Roman"/>
+          <w:sz w:val="26"/>
+          <w:szCs w:val="26"/>
+        </w:rPr>
+        <w:tab/>
+        <w:t>Nếu success=true thì hành động được thực hiện thành công</w:t>
+      </w:r>
+    </w:p>
+    <w:p>
+      <w:pPr>
+        <w:rPr>
+          <w:rFonts w:ascii="Times New Roman" w:hAnsi="Times New Roman" w:cs="Times New Roman"/>
+          <w:sz w:val="26"/>
+          <w:szCs w:val="26"/>
+        </w:rPr>
+      </w:pPr>
+      <w:r>
+        <w:rPr>
+          <w:rFonts w:ascii="Times New Roman" w:hAnsi="Times New Roman" w:cs="Times New Roman"/>
+          <w:sz w:val="26"/>
+          <w:szCs w:val="26"/>
+        </w:rPr>
+        <w:tab/>
+      </w:r>
+      <w:r>
+        <w:rPr>
+          <w:rFonts w:ascii="Times New Roman" w:hAnsi="Times New Roman" w:cs="Times New Roman"/>
+          <w:sz w:val="26"/>
+          <w:szCs w:val="26"/>
+        </w:rPr>
+        <w:tab/>
+        <w:t>Nếu success=false thì hành động thực hiện thất bại</w:t>
+      </w:r>
+    </w:p>
+    <w:p>
+      <w:pPr>
+        <w:pStyle w:val="ListParagraph"/>
+        <w:numPr>
+          <w:ilvl w:val="0"/>
+          <w:numId w:val="1"/>
+        </w:numPr>
+        <w:rPr>
+          <w:rFonts w:ascii="Times New Roman" w:hAnsi="Times New Roman" w:cs="Times New Roman"/>
+          <w:sz w:val="26"/>
+          <w:szCs w:val="26"/>
+        </w:rPr>
+      </w:pPr>
+      <w:r>
+        <w:rPr>
+          <w:rFonts w:ascii="Times New Roman" w:hAnsi="Times New Roman" w:cs="Times New Roman"/>
+          <w:sz w:val="26"/>
+          <w:szCs w:val="26"/>
+        </w:rPr>
+        <w:t>Tắt thiết bị</w:t>
+      </w:r>
+    </w:p>
+    <w:p>
+      <w:pPr>
+        <w:ind w:left="720"/>
+        <w:rPr>
+          <w:rFonts w:ascii="Times New Roman" w:hAnsi="Times New Roman" w:cs="Times New Roman"/>
+          <w:sz w:val="26"/>
+          <w:szCs w:val="26"/>
+        </w:rPr>
+      </w:pPr>
+      <w:hyperlink r:id="rId8" w:history="1">
+        <w:r>
+          <w:rPr>
+            <w:rStyle w:val="Hyperlink"/>
+            <w:rFonts w:ascii="Times New Roman" w:hAnsi="Times New Roman" w:cs="Times New Roman"/>
+            <w:sz w:val="26"/>
+            <w:szCs w:val="26"/>
+          </w:rPr>
+          <w:t>http://localhost/ServiceAduino/?cmd=tatthietbi&amp;tenthietbi=quatdien1</w:t>
+        </w:r>
+      </w:hyperlink>
+    </w:p>
+    <w:p>
+      <w:pPr>
+        <w:pStyle w:val="ListParagraph"/>
+        <w:rPr>
+          <w:rFonts w:ascii="Times New Roman" w:hAnsi="Times New Roman" w:cs="Times New Roman"/>
+          <w:sz w:val="26"/>
+          <w:szCs w:val="26"/>
+        </w:rPr>
+      </w:pPr>
+      <w:r>
+        <w:rPr>
+          <w:rFonts w:ascii="Times New Roman" w:hAnsi="Times New Roman" w:cs="Times New Roman"/>
+          <w:sz w:val="26"/>
+          <w:szCs w:val="26"/>
+        </w:rPr>
+        <w:t>Trong đó tên thiết bị là 1 trong các thiết bị sau:</w:t>
+      </w:r>
+    </w:p>
+    <w:p>
+      <w:pPr>
+        <w:pStyle w:val="ListParagraph"/>
+        <w:rPr>
+          <w:rFonts w:ascii="Times New Roman" w:hAnsi="Times New Roman" w:cs="Times New Roman"/>
+          <w:sz w:val="26"/>
+          <w:szCs w:val="26"/>
+        </w:rPr>
+      </w:pPr>
+      <w:r>
+        <w:rPr>
+          <w:rFonts w:ascii="Times New Roman" w:hAnsi="Times New Roman" w:cs="Times New Roman"/>
+          <w:sz w:val="26"/>
+          <w:szCs w:val="26"/>
+        </w:rPr>
+        <w:tab/>
+        <w:t>Bóng đèn compac: dencompac</w:t>
+      </w:r>
+    </w:p>
+    <w:p>
+      <w:pPr>
+        <w:pStyle w:val="ListParagraph"/>
+        <w:rPr>
+          <w:rFonts w:ascii="Times New Roman" w:hAnsi="Times New Roman" w:cs="Times New Roman"/>
+          <w:sz w:val="26"/>
+          <w:szCs w:val="26"/>
+        </w:rPr>
+      </w:pPr>
+      <w:r>
+        <w:rPr>
+          <w:rFonts w:ascii="Times New Roman" w:hAnsi="Times New Roman" w:cs="Times New Roman"/>
+          <w:sz w:val="26"/>
+          <w:szCs w:val="26"/>
+        </w:rPr>
+        <w:lastRenderedPageBreak/>
+        <w:tab/>
+        <w:t>Bóng đèn tuýp dài: dentuypdai</w:t>
+      </w:r>
+    </w:p>
+    <w:p>
+      <w:pPr>
+        <w:pStyle w:val="ListParagraph"/>
+        <w:rPr>
+          <w:rFonts w:ascii="Times New Roman" w:hAnsi="Times New Roman" w:cs="Times New Roman"/>
+          <w:sz w:val="26"/>
+          <w:szCs w:val="26"/>
+        </w:rPr>
+      </w:pPr>
+      <w:r>
+        <w:rPr>
+          <w:rFonts w:ascii="Times New Roman" w:hAnsi="Times New Roman" w:cs="Times New Roman"/>
+          <w:sz w:val="26"/>
+          <w:szCs w:val="26"/>
+        </w:rPr>
+        <w:tab/>
+        <w:t>Quạt điện 1: quatdien1</w:t>
+      </w:r>
+    </w:p>
+    <w:p>
+      <w:pPr>
+        <w:pStyle w:val="ListParagraph"/>
+        <w:rPr>
+          <w:rFonts w:ascii="Times New Roman" w:hAnsi="Times New Roman" w:cs="Times New Roman"/>
+          <w:sz w:val="26"/>
+          <w:szCs w:val="26"/>
+        </w:rPr>
+      </w:pPr>
+      <w:r>
+        <w:rPr>
+          <w:rFonts w:ascii="Times New Roman" w:hAnsi="Times New Roman" w:cs="Times New Roman"/>
+          <w:sz w:val="26"/>
+          <w:szCs w:val="26"/>
+        </w:rPr>
+        <w:tab/>
+        <w:t>Quạt điện 2: quatdien2</w:t>
+      </w:r>
+    </w:p>
+    <w:p>
+      <w:pPr>
+        <w:pStyle w:val="ListParagraph"/>
+        <w:rPr>
+          <w:rFonts w:ascii="Times New Roman" w:hAnsi="Times New Roman" w:cs="Times New Roman"/>
+          <w:sz w:val="26"/>
+          <w:szCs w:val="26"/>
+        </w:rPr>
+      </w:pPr>
+      <w:r>
+        <w:rPr>
+          <w:rFonts w:ascii="Times New Roman" w:hAnsi="Times New Roman" w:cs="Times New Roman"/>
+          <w:sz w:val="26"/>
+          <w:szCs w:val="26"/>
+        </w:rPr>
+        <w:tab/>
+        <w:t>Tivi: tivi</w:t>
+      </w:r>
+    </w:p>
+    <w:p>
+      <w:pPr>
+        <w:ind w:firstLine="720"/>
+        <w:rPr>
+          <w:rFonts w:ascii="Times New Roman" w:hAnsi="Times New Roman" w:cs="Times New Roman"/>
+          <w:sz w:val="26"/>
+          <w:szCs w:val="26"/>
+        </w:rPr>
+      </w:pPr>
+      <w:r>
+        <w:rPr>
+          <w:rFonts w:ascii="Times New Roman" w:hAnsi="Times New Roman" w:cs="Times New Roman"/>
+          <w:sz w:val="26"/>
+          <w:szCs w:val="26"/>
+        </w:rPr>
+        <w:t>Trả về kết quả của hành động cập nhật trạng thái</w:t>
+      </w:r>
+    </w:p>
+    <w:p>
+      <w:pPr>
+        <w:rPr>
+          <w:rFonts w:ascii="Times New Roman" w:hAnsi="Times New Roman" w:cs="Times New Roman"/>
+          <w:sz w:val="26"/>
+          <w:szCs w:val="26"/>
+        </w:rPr>
+      </w:pPr>
+      <w:r>
+        <w:rPr>
+          <w:rFonts w:ascii="Times New Roman" w:hAnsi="Times New Roman" w:cs="Times New Roman"/>
+          <w:sz w:val="26"/>
+          <w:szCs w:val="26"/>
+        </w:rPr>
+        <w:tab/>
+      </w:r>
+      <w:r>
+        <w:rPr>
+          <w:rFonts w:ascii="Times New Roman" w:hAnsi="Times New Roman" w:cs="Times New Roman"/>
+          <w:sz w:val="26"/>
+          <w:szCs w:val="26"/>
+        </w:rPr>
+        <w:tab/>
+        <w:t>Nếu success=true thì hành động được thực hiện thành công</w:t>
+      </w:r>
+    </w:p>
+    <w:p>
+      <w:pPr>
+        <w:rPr>
+          <w:rFonts w:ascii="Times New Roman" w:hAnsi="Times New Roman" w:cs="Times New Roman"/>
+          <w:sz w:val="26"/>
+          <w:szCs w:val="26"/>
+        </w:rPr>
+      </w:pPr>
+      <w:r>
+        <w:rPr>
+          <w:rFonts w:ascii="Times New Roman" w:hAnsi="Times New Roman" w:cs="Times New Roman"/>
+          <w:sz w:val="26"/>
+          <w:szCs w:val="26"/>
+        </w:rPr>
+        <w:tab/>
+      </w:r>
+      <w:r>
+        <w:rPr>
+          <w:rFonts w:ascii="Times New Roman" w:hAnsi="Times New Roman" w:cs="Times New Roman"/>
+          <w:sz w:val="26"/>
+          <w:szCs w:val="26"/>
+        </w:rPr>
+        <w:tab/>
+        <w:t>Nếu success=false thì hành động thực hiện thất bại</w:t>
+      </w:r>
+    </w:p>
+    <w:p>
+      <w:pPr>
+        <w:pStyle w:val="ListParagraph"/>
+        <w:numPr>
+          <w:ilvl w:val="0"/>
+          <w:numId w:val="1"/>
+        </w:numPr>
+        <w:rPr>
+          <w:rFonts w:ascii="Times New Roman" w:hAnsi="Times New Roman" w:cs="Times New Roman"/>
+          <w:sz w:val="26"/>
+          <w:szCs w:val="26"/>
+        </w:rPr>
+      </w:pPr>
+      <w:r>
+        <w:rPr>
+          <w:rFonts w:ascii="Times New Roman" w:hAnsi="Times New Roman" w:cs="Times New Roman"/>
+          <w:sz w:val="26"/>
+          <w:szCs w:val="26"/>
+        </w:rPr>
+        <w:t>Ra ngoài</w:t>
+      </w:r>
+    </w:p>
+    <w:p>
+      <w:pPr>
+        <w:ind w:left="720"/>
+        <w:rPr>
+          <w:rFonts w:ascii="Times New Roman" w:hAnsi="Times New Roman" w:cs="Times New Roman"/>
+          <w:sz w:val="26"/>
+          <w:szCs w:val="26"/>
+        </w:rPr>
+      </w:pPr>
+      <w:r>
+        <w:rPr>
+          <w:rFonts w:ascii="Times New Roman" w:hAnsi="Times New Roman" w:cs="Times New Roman"/>
+          <w:sz w:val="26"/>
+          <w:szCs w:val="26"/>
+        </w:rPr>
+        <w:t>Khi kích hoạt chế độ ra ngoài thì tất cả các thiết bị điện sẽ bị tắt để tiết kiệm năng lượng điện</w:t>
+      </w:r>
+    </w:p>
+    <w:p>
+      <w:pPr>
+        <w:rPr>
+          <w:rFonts w:ascii="Times New Roman" w:hAnsi="Times New Roman" w:cs="Times New Roman"/>
+          <w:sz w:val="26"/>
+          <w:szCs w:val="26"/>
+        </w:rPr>
+      </w:pPr>
+      <w:r>
+        <w:rPr>
+          <w:rFonts w:ascii="Times New Roman" w:hAnsi="Times New Roman" w:cs="Times New Roman"/>
+          <w:sz w:val="26"/>
+          <w:szCs w:val="26"/>
+        </w:rPr>
+        <w:tab/>
+      </w:r>
+      <w:hyperlink r:id="rId9" w:history="1">
+        <w:r>
+          <w:rPr>
+            <w:rStyle w:val="Hyperlink"/>
+            <w:rFonts w:ascii="Times New Roman" w:hAnsi="Times New Roman" w:cs="Times New Roman"/>
+            <w:sz w:val="26"/>
+            <w:szCs w:val="26"/>
+          </w:rPr>
+          <w:t>http://localhost/ServiceAduino/?cmd=rangoai</w:t>
+        </w:r>
+      </w:hyperlink>
+    </w:p>
+    <w:p>
+      <w:pPr>
+        <w:ind w:firstLine="720"/>
+        <w:rPr>
+          <w:rFonts w:ascii="Times New Roman" w:hAnsi="Times New Roman" w:cs="Times New Roman"/>
+          <w:sz w:val="26"/>
+          <w:szCs w:val="26"/>
+        </w:rPr>
+      </w:pPr>
+      <w:r>
+        <w:rPr>
+          <w:rFonts w:ascii="Times New Roman" w:hAnsi="Times New Roman" w:cs="Times New Roman"/>
+          <w:sz w:val="26"/>
+          <w:szCs w:val="26"/>
+        </w:rPr>
+        <w:t>Trả về kết quả của hành động cập nhật trạng thái</w:t>
+      </w:r>
+    </w:p>
+    <w:p>
+      <w:pPr>
+        <w:rPr>
+          <w:rFonts w:ascii="Times New Roman" w:hAnsi="Times New Roman" w:cs="Times New Roman"/>
+          <w:sz w:val="26"/>
+          <w:szCs w:val="26"/>
+        </w:rPr>
+      </w:pPr>
+      <w:r>
+        <w:rPr>
+          <w:rFonts w:ascii="Times New Roman" w:hAnsi="Times New Roman" w:cs="Times New Roman"/>
+          <w:sz w:val="26"/>
+          <w:szCs w:val="26"/>
+        </w:rPr>
+        <w:tab/>
+      </w:r>
+      <w:r>
+        <w:rPr>
+          <w:rFonts w:ascii="Times New Roman" w:hAnsi="Times New Roman" w:cs="Times New Roman"/>
+          <w:sz w:val="26"/>
+          <w:szCs w:val="26"/>
+        </w:rPr>
+        <w:tab/>
+        <w:t>Nếu success=true thì hành động được thực hiện thành công</w:t>
+      </w:r>
+    </w:p>
+    <w:p>
+      <w:pPr>
+        <w:rPr>
+          <w:rFonts w:ascii="Times New Roman" w:hAnsi="Times New Roman" w:cs="Times New Roman"/>
+          <w:sz w:val="26"/>
+          <w:szCs w:val="26"/>
+        </w:rPr>
+      </w:pPr>
+      <w:r>
+        <w:rPr>
+          <w:rFonts w:ascii="Times New Roman" w:hAnsi="Times New Roman" w:cs="Times New Roman"/>
+          <w:sz w:val="26"/>
+          <w:szCs w:val="26"/>
+        </w:rPr>
+        <w:tab/>
+      </w:r>
+      <w:r>
+        <w:rPr>
+          <w:rFonts w:ascii="Times New Roman" w:hAnsi="Times New Roman" w:cs="Times New Roman"/>
+          <w:sz w:val="26"/>
+          <w:szCs w:val="26"/>
+        </w:rPr>
+        <w:tab/>
+        <w:t>Nếu success=false thì hành động thực hiện thất bại</w:t>
+      </w:r>
+    </w:p>
+    <w:p>
+      <w:pPr>
+        <w:pStyle w:val="ListParagraph"/>
+        <w:numPr>
+          <w:ilvl w:val="0"/>
+          <w:numId w:val="1"/>
+        </w:numPr>
+        <w:rPr>
+          <w:rFonts w:ascii="Times New Roman" w:hAnsi="Times New Roman" w:cs="Times New Roman"/>
+          <w:sz w:val="26"/>
+          <w:szCs w:val="26"/>
+        </w:rPr>
+      </w:pPr>
+      <w:r>
+        <w:rPr>
+          <w:rFonts w:ascii="Times New Roman" w:hAnsi="Times New Roman" w:cs="Times New Roman"/>
+          <w:sz w:val="26"/>
+          <w:szCs w:val="26"/>
+        </w:rPr>
+        <w:t>Lấy các trạng thái thiết bị cho Arduino</w:t>
+      </w:r>
+    </w:p>
+    <w:p>
+      <w:pPr>
+        <w:pStyle w:val="ListParagraph"/>
+        <w:rPr>
+          <w:rFonts w:ascii="Times New Roman" w:hAnsi="Times New Roman" w:cs="Times New Roman"/>
+          <w:sz w:val="26"/>
+          <w:szCs w:val="26"/>
+        </w:rPr>
+      </w:pPr>
+      <w:hyperlink r:id="rId10" w:history="1">
+        <w:r>
+          <w:rPr>
+            <w:rStyle w:val="Hyperlink"/>
+            <w:rFonts w:ascii="Times New Roman" w:hAnsi="Times New Roman" w:cs="Times New Roman"/>
+            <w:sz w:val="26"/>
+            <w:szCs w:val="26"/>
+          </w:rPr>
+          <w:t>http://localhost/ServiceAduino/?cmd=laytrangthaiarduino&amp;nhietdo=55</w:t>
+        </w:r>
+      </w:hyperlink>
+    </w:p>
+    <w:p>
+      <w:pPr>
+        <w:pStyle w:val="ListParagraph"/>
+        <w:rPr>
+          <w:rFonts w:ascii="Times New Roman" w:hAnsi="Times New Roman" w:cs="Times New Roman"/>
+          <w:sz w:val="26"/>
+          <w:szCs w:val="26"/>
+        </w:rPr>
+      </w:pPr>
+      <w:r>
+        <w:rPr>
+          <w:rFonts w:ascii="Times New Roman" w:hAnsi="Times New Roman" w:cs="Times New Roman"/>
+          <w:sz w:val="26"/>
+          <w:szCs w:val="26"/>
+        </w:rPr>
+        <w:t>Trong đó nhiệt độ là nhiệt độ mà arduino đo được và gửi cho server</w:t>
+      </w:r>
+    </w:p>
+    <w:p>
+      <w:pPr>
+        <w:pStyle w:val="ListParagraph"/>
+        <w:rPr>
+          <w:rFonts w:ascii="Times New Roman" w:hAnsi="Times New Roman" w:cs="Times New Roman"/>
+          <w:sz w:val="26"/>
+          <w:szCs w:val="26"/>
+        </w:rPr>
+      </w:pPr>
+      <w:r>
+        <w:rPr>
+          <w:rFonts w:ascii="Times New Roman" w:hAnsi="Times New Roman" w:cs="Times New Roman"/>
+          <w:sz w:val="26"/>
+          <w:szCs w:val="26"/>
+        </w:rPr>
+        <w:t>Trả về danh sách các trạng thái của các thiết bị đang kết nối vào arduino</w:t>
+      </w:r>
+    </w:p>
+    <w:p>
+      <w:pPr>
+        <w:pStyle w:val="ListParagraph"/>
+        <w:numPr>
+          <w:ilvl w:val="0"/>
+          <w:numId w:val="1"/>
+        </w:numPr>
+        <w:rPr>
+          <w:rFonts w:ascii="Times New Roman" w:hAnsi="Times New Roman" w:cs="Times New Roman"/>
+          <w:sz w:val="26"/>
+          <w:szCs w:val="26"/>
+        </w:rPr>
+      </w:pPr>
+      <w:r>
+        <w:rPr>
+          <w:rFonts w:ascii="Times New Roman" w:hAnsi="Times New Roman" w:cs="Times New Roman"/>
+          <w:sz w:val="26"/>
+          <w:szCs w:val="26"/>
+        </w:rPr>
+        <w:t>Lấy các trạng thái cho các thiết bị khác ngoài arduino(android, ios…)</w:t>
+      </w:r>
+    </w:p>
+    <w:p>
+      <w:pPr>
+        <w:ind w:left="720"/>
+        <w:rPr>
+          <w:rFonts w:ascii="Times New Roman" w:hAnsi="Times New Roman" w:cs="Times New Roman"/>
+          <w:sz w:val="26"/>
+          <w:szCs w:val="26"/>
+        </w:rPr>
+      </w:pPr>
+      <w:hyperlink r:id="rId11" w:history="1">
+        <w:r>
+          <w:rPr>
+            <w:rStyle w:val="Hyperlink"/>
+            <w:rFonts w:ascii="Times New Roman" w:hAnsi="Times New Roman" w:cs="Times New Roman"/>
+            <w:sz w:val="26"/>
+            <w:szCs w:val="26"/>
+          </w:rPr>
+          <w:t>http://localhost/ServiceAduino/?cmd=laytrangthai</w:t>
+        </w:r>
+      </w:hyperlink>
+    </w:p>
+    <w:p>
+      <w:pPr>
+        <w:ind w:left="720"/>
+        <w:rPr>
+          <w:rFonts w:ascii="Times New Roman" w:hAnsi="Times New Roman" w:cs="Times New Roman"/>
+          <w:sz w:val="26"/>
+          <w:szCs w:val="26"/>
+        </w:rPr>
+      </w:pPr>
+      <w:r>
+        <w:rPr>
+          <w:rFonts w:ascii="Times New Roman" w:hAnsi="Times New Roman" w:cs="Times New Roman"/>
+          <w:sz w:val="26"/>
+          <w:szCs w:val="26"/>
+        </w:rPr>
+        <w:t>Hệ thống trả về tất cả các thiết bị có trong cơ sở dữ liệu</w:t>
+      </w:r>
+      <w:bookmarkStart w:id="0" w:name="_GoBack"/>
+      <w:bookmarkEnd w:id="0"/>
     </w:p>
     <w:sectPr>
       <w:pgSz w:w="12240" w:h="15840"/>
@@ -923,7 +1077,7 @@
         <w:ind w:left="720" w:hanging="360"/>
       </w:pPr>
     </w:lvl>
-    <w:lvl w:ilvl="1" w:tplc="04090019" w:tentative="1">
+    <w:lvl w:ilvl="1" w:tplc="04090019">
       <w:start w:val="1"/>
       <w:numFmt w:val="lowerLetter"/>
       <w:lvlText w:val="%2."/>

</xml_diff>